<commit_message>
HW4 - Edited docx.
</commit_message>
<xml_diff>
--- a/src/FormH13M4.docx
+++ b/src/FormH13M4.docx
@@ -14,15 +14,7 @@
           <w:sz w:val="24"/>
           <w:szCs w:val="24"/>
         </w:rPr>
-        <w:t xml:space="preserve">BIG DATA COMPUTING 2018-19 – HOMEWORK 4 – GROUP </w:t>
-      </w:r>
-      <w:r>
-        <w:rPr>
-          <w:b/>
-          <w:sz w:val="24"/>
-          <w:szCs w:val="24"/>
-        </w:rPr>
-        <w:t>13</w:t>
+        <w:t>BIG DATA COMPUTING 2018-19 – HOMEWORK 4 – GROUP 13</w:t>
       </w:r>
     </w:p>
     <w:p>
@@ -49,7 +41,7 @@
         <w:pStyle w:val="ListParagraph"/>
         <w:numPr>
           <w:ilvl w:val="0"/>
-          <w:numId w:val="2"/>
+          <w:numId w:val="1"/>
         </w:numPr>
         <w:ind w:left="284" w:hanging="284"/>
         <w:rPr>
@@ -99,21 +91,21 @@
         <w:tblLook w:noVBand="1" w:val="04a0" w:noHBand="0" w:lastColumn="0" w:firstColumn="1" w:lastRow="0" w:firstRow="1"/>
       </w:tblPr>
       <w:tblGrid>
-        <w:gridCol w:w="2122"/>
+        <w:gridCol w:w="2121"/>
         <w:gridCol w:w="567"/>
-        <w:gridCol w:w="561"/>
+        <w:gridCol w:w="562"/>
         <w:gridCol w:w="573"/>
-        <w:gridCol w:w="1842"/>
-        <w:gridCol w:w="1192"/>
-        <w:gridCol w:w="793"/>
-        <w:gridCol w:w="927"/>
-        <w:gridCol w:w="1580"/>
+        <w:gridCol w:w="1790"/>
+        <w:gridCol w:w="962"/>
+        <w:gridCol w:w="625"/>
+        <w:gridCol w:w="788"/>
+        <w:gridCol w:w="2168"/>
       </w:tblGrid>
       <w:tr>
         <w:trPr/>
         <w:tc>
           <w:tcPr>
-            <w:tcW w:w="2122" w:type="dxa"/>
+            <w:tcW w:w="2121" w:type="dxa"/>
             <w:tcBorders/>
             <w:shd w:fill="auto" w:val="clear"/>
           </w:tcPr>
@@ -169,7 +161,7 @@
         </w:tc>
         <w:tc>
           <w:tcPr>
-            <w:tcW w:w="561" w:type="dxa"/>
+            <w:tcW w:w="562" w:type="dxa"/>
             <w:tcBorders/>
             <w:shd w:fill="auto" w:val="clear"/>
           </w:tcPr>
@@ -225,7 +217,7 @@
         </w:tc>
         <w:tc>
           <w:tcPr>
-            <w:tcW w:w="1842" w:type="dxa"/>
+            <w:tcW w:w="1790" w:type="dxa"/>
             <w:tcBorders/>
             <w:shd w:fill="auto" w:val="clear"/>
           </w:tcPr>
@@ -253,7 +245,7 @@
         </w:tc>
         <w:tc>
           <w:tcPr>
-            <w:tcW w:w="1192" w:type="dxa"/>
+            <w:tcW w:w="962" w:type="dxa"/>
             <w:tcBorders/>
             <w:shd w:fill="auto" w:val="clear"/>
           </w:tcPr>
@@ -281,7 +273,7 @@
         </w:tc>
         <w:tc>
           <w:tcPr>
-            <w:tcW w:w="793" w:type="dxa"/>
+            <w:tcW w:w="625" w:type="dxa"/>
             <w:tcBorders/>
             <w:shd w:fill="auto" w:val="clear"/>
           </w:tcPr>
@@ -309,14 +301,14 @@
         </w:tc>
         <w:tc>
           <w:tcPr>
-            <w:tcW w:w="927" w:type="dxa"/>
-            <w:tcBorders/>
-            <w:shd w:fill="auto" w:val="clear"/>
-          </w:tcPr>
-          <w:p>
-            <w:pPr>
-              <w:pStyle w:val="Normal"/>
-              <w:spacing w:before="0" w:after="160"/>
+            <w:tcW w:w="788" w:type="dxa"/>
+            <w:tcBorders/>
+            <w:shd w:fill="auto" w:val="clear"/>
+          </w:tcPr>
+          <w:p>
+            <w:pPr>
+              <w:pStyle w:val="Normal"/>
+              <w:spacing w:lineRule="auto" w:line="240" w:before="0" w:after="0"/>
               <w:rPr>
                 <w:b/>
                 <w:b/>
@@ -335,14 +327,14 @@
         </w:tc>
         <w:tc>
           <w:tcPr>
-            <w:tcW w:w="1580" w:type="dxa"/>
-            <w:tcBorders/>
-            <w:shd w:fill="auto" w:val="clear"/>
-          </w:tcPr>
-          <w:p>
-            <w:pPr>
-              <w:pStyle w:val="Normal"/>
-              <w:spacing w:before="0" w:after="160"/>
+            <w:tcW w:w="2168" w:type="dxa"/>
+            <w:tcBorders/>
+            <w:shd w:fill="auto" w:val="clear"/>
+          </w:tcPr>
+          <w:p>
+            <w:pPr>
+              <w:pStyle w:val="Normal"/>
+              <w:spacing w:lineRule="auto" w:line="240" w:before="0" w:after="0"/>
               <w:rPr>
                 <w:b/>
                 <w:b/>
@@ -364,7 +356,7 @@
         <w:trPr/>
         <w:tc>
           <w:tcPr>
-            <w:tcW w:w="2122" w:type="dxa"/>
+            <w:tcW w:w="2121" w:type="dxa"/>
             <w:tcBorders/>
             <w:shd w:fill="auto" w:val="clear"/>
           </w:tcPr>
@@ -420,7 +412,7 @@
         </w:tc>
         <w:tc>
           <w:tcPr>
-            <w:tcW w:w="561" w:type="dxa"/>
+            <w:tcW w:w="562" w:type="dxa"/>
             <w:tcBorders/>
             <w:shd w:fill="auto" w:val="clear"/>
           </w:tcPr>
@@ -476,7 +468,7 @@
         </w:tc>
         <w:tc>
           <w:tcPr>
-            <w:tcW w:w="1842" w:type="dxa"/>
+            <w:tcW w:w="1790" w:type="dxa"/>
             <w:tcBorders/>
             <w:shd w:fill="auto" w:val="clear"/>
           </w:tcPr>
@@ -504,7 +496,7 @@
         </w:tc>
         <w:tc>
           <w:tcPr>
-            <w:tcW w:w="1192" w:type="dxa"/>
+            <w:tcW w:w="962" w:type="dxa"/>
             <w:tcBorders/>
             <w:shd w:fill="auto" w:val="clear"/>
           </w:tcPr>
@@ -531,7 +523,7 @@
         </w:tc>
         <w:tc>
           <w:tcPr>
-            <w:tcW w:w="793" w:type="dxa"/>
+            <w:tcW w:w="625" w:type="dxa"/>
             <w:tcBorders/>
             <w:shd w:fill="auto" w:val="clear"/>
           </w:tcPr>
@@ -558,14 +550,14 @@
         </w:tc>
         <w:tc>
           <w:tcPr>
-            <w:tcW w:w="927" w:type="dxa"/>
-            <w:tcBorders/>
-            <w:shd w:fill="auto" w:val="clear"/>
-          </w:tcPr>
-          <w:p>
-            <w:pPr>
-              <w:pStyle w:val="Normal"/>
-              <w:spacing w:before="0" w:after="160"/>
+            <w:tcW w:w="788" w:type="dxa"/>
+            <w:tcBorders/>
+            <w:shd w:fill="auto" w:val="clear"/>
+          </w:tcPr>
+          <w:p>
+            <w:pPr>
+              <w:pStyle w:val="Normal"/>
+              <w:spacing w:lineRule="auto" w:line="240" w:before="0" w:after="0"/>
               <w:rPr>
                 <w:b/>
                 <w:b/>
@@ -583,13 +575,14 @@
         </w:tc>
         <w:tc>
           <w:tcPr>
-            <w:tcW w:w="1580" w:type="dxa"/>
-            <w:tcBorders/>
-            <w:shd w:fill="auto" w:val="clear"/>
-          </w:tcPr>
-          <w:p>
-            <w:pPr>
-              <w:pStyle w:val="Normal"/>
+            <w:tcW w:w="2168" w:type="dxa"/>
+            <w:tcBorders/>
+            <w:shd w:fill="auto" w:val="clear"/>
+          </w:tcPr>
+          <w:p>
+            <w:pPr>
+              <w:pStyle w:val="Normal"/>
+              <w:spacing w:lineRule="auto" w:line="240" w:before="0" w:after="0"/>
               <w:rPr>
                 <w:b/>
                 <w:b/>
@@ -607,7 +600,7 @@
           <w:p>
             <w:pPr>
               <w:pStyle w:val="Normal"/>
-              <w:spacing w:before="0" w:after="160"/>
+              <w:spacing w:lineRule="auto" w:line="240" w:before="0" w:after="0"/>
               <w:rPr>
                 <w:b/>
                 <w:b/>
@@ -627,7 +620,7 @@
         <w:trPr/>
         <w:tc>
           <w:tcPr>
-            <w:tcW w:w="2122" w:type="dxa"/>
+            <w:tcW w:w="2121" w:type="dxa"/>
             <w:tcBorders/>
             <w:shd w:fill="auto" w:val="clear"/>
           </w:tcPr>
@@ -683,7 +676,7 @@
         </w:tc>
         <w:tc>
           <w:tcPr>
-            <w:tcW w:w="561" w:type="dxa"/>
+            <w:tcW w:w="562" w:type="dxa"/>
             <w:tcBorders/>
             <w:shd w:fill="auto" w:val="clear"/>
           </w:tcPr>
@@ -739,7 +732,7 @@
         </w:tc>
         <w:tc>
           <w:tcPr>
-            <w:tcW w:w="1842" w:type="dxa"/>
+            <w:tcW w:w="1790" w:type="dxa"/>
             <w:tcBorders/>
             <w:shd w:fill="auto" w:val="clear"/>
           </w:tcPr>
@@ -767,7 +760,7 @@
         </w:tc>
         <w:tc>
           <w:tcPr>
-            <w:tcW w:w="1192" w:type="dxa"/>
+            <w:tcW w:w="962" w:type="dxa"/>
             <w:tcBorders/>
             <w:shd w:fill="auto" w:val="clear"/>
           </w:tcPr>
@@ -794,7 +787,7 @@
         </w:tc>
         <w:tc>
           <w:tcPr>
-            <w:tcW w:w="793" w:type="dxa"/>
+            <w:tcW w:w="625" w:type="dxa"/>
             <w:tcBorders/>
             <w:shd w:fill="auto" w:val="clear"/>
           </w:tcPr>
@@ -821,7 +814,7 @@
         </w:tc>
         <w:tc>
           <w:tcPr>
-            <w:tcW w:w="927" w:type="dxa"/>
+            <w:tcW w:w="788" w:type="dxa"/>
             <w:tcBorders/>
             <w:shd w:fill="auto" w:val="clear"/>
           </w:tcPr>
@@ -850,13 +843,14 @@
         </w:tc>
         <w:tc>
           <w:tcPr>
-            <w:tcW w:w="1580" w:type="dxa"/>
-            <w:tcBorders/>
-            <w:shd w:fill="auto" w:val="clear"/>
-          </w:tcPr>
-          <w:p>
-            <w:pPr>
-              <w:pStyle w:val="Normal"/>
+            <w:tcW w:w="2168" w:type="dxa"/>
+            <w:tcBorders/>
+            <w:shd w:fill="auto" w:val="clear"/>
+          </w:tcPr>
+          <w:p>
+            <w:pPr>
+              <w:pStyle w:val="Normal"/>
+              <w:spacing w:lineRule="auto" w:line="240" w:before="0" w:after="0"/>
               <w:rPr>
                 <w:b/>
                 <w:b/>
@@ -874,7 +868,7 @@
           <w:p>
             <w:pPr>
               <w:pStyle w:val="Normal"/>
-              <w:spacing w:before="0" w:after="160"/>
+              <w:spacing w:lineRule="auto" w:line="240" w:before="0" w:after="0"/>
               <w:rPr>
                 <w:b/>
                 <w:b/>
@@ -894,7 +888,7 @@
         <w:trPr/>
         <w:tc>
           <w:tcPr>
-            <w:tcW w:w="2122" w:type="dxa"/>
+            <w:tcW w:w="2121" w:type="dxa"/>
             <w:tcBorders/>
             <w:shd w:fill="auto" w:val="clear"/>
           </w:tcPr>
@@ -950,7 +944,7 @@
         </w:tc>
         <w:tc>
           <w:tcPr>
-            <w:tcW w:w="561" w:type="dxa"/>
+            <w:tcW w:w="562" w:type="dxa"/>
             <w:tcBorders/>
             <w:shd w:fill="auto" w:val="clear"/>
           </w:tcPr>
@@ -1006,7 +1000,7 @@
         </w:tc>
         <w:tc>
           <w:tcPr>
-            <w:tcW w:w="1842" w:type="dxa"/>
+            <w:tcW w:w="1790" w:type="dxa"/>
             <w:tcBorders/>
             <w:shd w:fill="auto" w:val="clear"/>
           </w:tcPr>
@@ -1034,7 +1028,7 @@
         </w:tc>
         <w:tc>
           <w:tcPr>
-            <w:tcW w:w="1192" w:type="dxa"/>
+            <w:tcW w:w="962" w:type="dxa"/>
             <w:tcBorders/>
             <w:shd w:fill="auto" w:val="clear"/>
           </w:tcPr>
@@ -1061,7 +1055,7 @@
         </w:tc>
         <w:tc>
           <w:tcPr>
-            <w:tcW w:w="793" w:type="dxa"/>
+            <w:tcW w:w="625" w:type="dxa"/>
             <w:tcBorders/>
             <w:shd w:fill="auto" w:val="clear"/>
           </w:tcPr>
@@ -1088,7 +1082,7 @@
         </w:tc>
         <w:tc>
           <w:tcPr>
-            <w:tcW w:w="927" w:type="dxa"/>
+            <w:tcW w:w="788" w:type="dxa"/>
             <w:tcBorders/>
             <w:shd w:fill="auto" w:val="clear"/>
           </w:tcPr>
@@ -1115,13 +1109,14 @@
         </w:tc>
         <w:tc>
           <w:tcPr>
-            <w:tcW w:w="1580" w:type="dxa"/>
-            <w:tcBorders/>
-            <w:shd w:fill="auto" w:val="clear"/>
-          </w:tcPr>
-          <w:p>
-            <w:pPr>
-              <w:pStyle w:val="Normal"/>
+            <w:tcW w:w="2168" w:type="dxa"/>
+            <w:tcBorders/>
+            <w:shd w:fill="auto" w:val="clear"/>
+          </w:tcPr>
+          <w:p>
+            <w:pPr>
+              <w:pStyle w:val="Normal"/>
+              <w:spacing w:lineRule="auto" w:line="240" w:before="0" w:after="0"/>
               <w:rPr>
                 <w:b/>
                 <w:b/>
@@ -1139,7 +1134,7 @@
           <w:p>
             <w:pPr>
               <w:pStyle w:val="Normal"/>
-              <w:spacing w:before="0" w:after="160"/>
+              <w:spacing w:lineRule="auto" w:line="240" w:before="0" w:after="0"/>
               <w:rPr>
                 <w:b/>
                 <w:b/>
@@ -1159,7 +1154,7 @@
         <w:trPr/>
         <w:tc>
           <w:tcPr>
-            <w:tcW w:w="2122" w:type="dxa"/>
+            <w:tcW w:w="2121" w:type="dxa"/>
             <w:tcBorders/>
             <w:shd w:fill="auto" w:val="clear"/>
           </w:tcPr>
@@ -1215,7 +1210,7 @@
         </w:tc>
         <w:tc>
           <w:tcPr>
-            <w:tcW w:w="561" w:type="dxa"/>
+            <w:tcW w:w="562" w:type="dxa"/>
             <w:tcBorders/>
             <w:shd w:fill="auto" w:val="clear"/>
           </w:tcPr>
@@ -1271,7 +1266,7 @@
         </w:tc>
         <w:tc>
           <w:tcPr>
-            <w:tcW w:w="1842" w:type="dxa"/>
+            <w:tcW w:w="1790" w:type="dxa"/>
             <w:tcBorders/>
             <w:shd w:fill="auto" w:val="clear"/>
           </w:tcPr>
@@ -1299,7 +1294,7 @@
         </w:tc>
         <w:tc>
           <w:tcPr>
-            <w:tcW w:w="1192" w:type="dxa"/>
+            <w:tcW w:w="962" w:type="dxa"/>
             <w:tcBorders/>
             <w:shd w:fill="auto" w:val="clear"/>
           </w:tcPr>
@@ -1326,7 +1321,7 @@
         </w:tc>
         <w:tc>
           <w:tcPr>
-            <w:tcW w:w="793" w:type="dxa"/>
+            <w:tcW w:w="625" w:type="dxa"/>
             <w:tcBorders/>
             <w:shd w:fill="auto" w:val="clear"/>
           </w:tcPr>
@@ -1353,7 +1348,7 @@
         </w:tc>
         <w:tc>
           <w:tcPr>
-            <w:tcW w:w="927" w:type="dxa"/>
+            <w:tcW w:w="788" w:type="dxa"/>
             <w:tcBorders/>
             <w:shd w:fill="auto" w:val="clear"/>
           </w:tcPr>
@@ -1380,13 +1375,14 @@
         </w:tc>
         <w:tc>
           <w:tcPr>
-            <w:tcW w:w="1580" w:type="dxa"/>
-            <w:tcBorders/>
-            <w:shd w:fill="auto" w:val="clear"/>
-          </w:tcPr>
-          <w:p>
-            <w:pPr>
-              <w:pStyle w:val="Normal"/>
+            <w:tcW w:w="2168" w:type="dxa"/>
+            <w:tcBorders/>
+            <w:shd w:fill="auto" w:val="clear"/>
+          </w:tcPr>
+          <w:p>
+            <w:pPr>
+              <w:pStyle w:val="Normal"/>
+              <w:spacing w:lineRule="auto" w:line="240" w:before="0" w:after="0"/>
               <w:rPr>
                 <w:b/>
                 <w:b/>
@@ -1404,7 +1400,7 @@
           <w:p>
             <w:pPr>
               <w:pStyle w:val="Normal"/>
-              <w:spacing w:before="0" w:after="160"/>
+              <w:spacing w:lineRule="auto" w:line="240" w:before="0" w:after="0"/>
               <w:rPr>
                 <w:b/>
                 <w:b/>
@@ -1424,7 +1420,7 @@
         <w:trPr/>
         <w:tc>
           <w:tcPr>
-            <w:tcW w:w="2122" w:type="dxa"/>
+            <w:tcW w:w="2121" w:type="dxa"/>
             <w:tcBorders/>
             <w:shd w:fill="auto" w:val="clear"/>
           </w:tcPr>
@@ -1480,7 +1476,7 @@
         </w:tc>
         <w:tc>
           <w:tcPr>
-            <w:tcW w:w="561" w:type="dxa"/>
+            <w:tcW w:w="562" w:type="dxa"/>
             <w:tcBorders/>
             <w:shd w:fill="auto" w:val="clear"/>
           </w:tcPr>
@@ -1536,7 +1532,7 @@
         </w:tc>
         <w:tc>
           <w:tcPr>
-            <w:tcW w:w="1842" w:type="dxa"/>
+            <w:tcW w:w="1790" w:type="dxa"/>
             <w:tcBorders/>
             <w:shd w:fill="auto" w:val="clear"/>
           </w:tcPr>
@@ -1564,7 +1560,7 @@
         </w:tc>
         <w:tc>
           <w:tcPr>
-            <w:tcW w:w="1192" w:type="dxa"/>
+            <w:tcW w:w="962" w:type="dxa"/>
             <w:tcBorders/>
             <w:shd w:fill="auto" w:val="clear"/>
           </w:tcPr>
@@ -1591,7 +1587,7 @@
         </w:tc>
         <w:tc>
           <w:tcPr>
-            <w:tcW w:w="793" w:type="dxa"/>
+            <w:tcW w:w="625" w:type="dxa"/>
             <w:tcBorders/>
             <w:shd w:fill="auto" w:val="clear"/>
           </w:tcPr>
@@ -1618,7 +1614,7 @@
         </w:tc>
         <w:tc>
           <w:tcPr>
-            <w:tcW w:w="927" w:type="dxa"/>
+            <w:tcW w:w="788" w:type="dxa"/>
             <w:tcBorders/>
             <w:shd w:fill="auto" w:val="clear"/>
           </w:tcPr>
@@ -1645,13 +1641,14 @@
         </w:tc>
         <w:tc>
           <w:tcPr>
-            <w:tcW w:w="1580" w:type="dxa"/>
-            <w:tcBorders/>
-            <w:shd w:fill="auto" w:val="clear"/>
-          </w:tcPr>
-          <w:p>
-            <w:pPr>
-              <w:pStyle w:val="Normal"/>
+            <w:tcW w:w="2168" w:type="dxa"/>
+            <w:tcBorders/>
+            <w:shd w:fill="auto" w:val="clear"/>
+          </w:tcPr>
+          <w:p>
+            <w:pPr>
+              <w:pStyle w:val="Normal"/>
+              <w:spacing w:lineRule="auto" w:line="240" w:before="0" w:after="0"/>
               <w:rPr>
                 <w:b/>
                 <w:b/>
@@ -1669,7 +1666,7 @@
           <w:p>
             <w:pPr>
               <w:pStyle w:val="Normal"/>
-              <w:spacing w:before="0" w:after="160"/>
+              <w:spacing w:lineRule="auto" w:line="240" w:before="0" w:after="0"/>
               <w:rPr>
                 <w:b/>
                 <w:b/>
@@ -1689,7 +1686,7 @@
         <w:trPr/>
         <w:tc>
           <w:tcPr>
-            <w:tcW w:w="2122" w:type="dxa"/>
+            <w:tcW w:w="2121" w:type="dxa"/>
             <w:tcBorders/>
             <w:shd w:fill="auto" w:val="clear"/>
           </w:tcPr>
@@ -1745,7 +1742,7 @@
         </w:tc>
         <w:tc>
           <w:tcPr>
-            <w:tcW w:w="561" w:type="dxa"/>
+            <w:tcW w:w="562" w:type="dxa"/>
             <w:tcBorders/>
             <w:shd w:fill="auto" w:val="clear"/>
           </w:tcPr>
@@ -1801,7 +1798,7 @@
         </w:tc>
         <w:tc>
           <w:tcPr>
-            <w:tcW w:w="1842" w:type="dxa"/>
+            <w:tcW w:w="1790" w:type="dxa"/>
             <w:tcBorders/>
             <w:shd w:fill="auto" w:val="clear"/>
           </w:tcPr>
@@ -1829,7 +1826,7 @@
         </w:tc>
         <w:tc>
           <w:tcPr>
-            <w:tcW w:w="1192" w:type="dxa"/>
+            <w:tcW w:w="962" w:type="dxa"/>
             <w:tcBorders/>
             <w:shd w:fill="auto" w:val="clear"/>
           </w:tcPr>
@@ -1856,7 +1853,7 @@
         </w:tc>
         <w:tc>
           <w:tcPr>
-            <w:tcW w:w="793" w:type="dxa"/>
+            <w:tcW w:w="625" w:type="dxa"/>
             <w:tcBorders/>
             <w:shd w:fill="auto" w:val="clear"/>
           </w:tcPr>
@@ -1883,7 +1880,7 @@
         </w:tc>
         <w:tc>
           <w:tcPr>
-            <w:tcW w:w="927" w:type="dxa"/>
+            <w:tcW w:w="788" w:type="dxa"/>
             <w:tcBorders/>
             <w:shd w:fill="auto" w:val="clear"/>
           </w:tcPr>
@@ -1910,13 +1907,14 @@
         </w:tc>
         <w:tc>
           <w:tcPr>
-            <w:tcW w:w="1580" w:type="dxa"/>
-            <w:tcBorders/>
-            <w:shd w:fill="auto" w:val="clear"/>
-          </w:tcPr>
-          <w:p>
-            <w:pPr>
-              <w:pStyle w:val="Normal"/>
+            <w:tcW w:w="2168" w:type="dxa"/>
+            <w:tcBorders/>
+            <w:shd w:fill="auto" w:val="clear"/>
+          </w:tcPr>
+          <w:p>
+            <w:pPr>
+              <w:pStyle w:val="Normal"/>
+              <w:spacing w:lineRule="auto" w:line="240" w:before="0" w:after="0"/>
               <w:rPr>
                 <w:b/>
                 <w:b/>
@@ -1934,7 +1932,7 @@
           <w:p>
             <w:pPr>
               <w:pStyle w:val="Normal"/>
-              <w:spacing w:before="0" w:after="160"/>
+              <w:spacing w:lineRule="auto" w:line="240" w:before="0" w:after="0"/>
               <w:rPr>
                 <w:b/>
                 <w:b/>
@@ -1954,7 +1952,7 @@
         <w:trPr/>
         <w:tc>
           <w:tcPr>
-            <w:tcW w:w="2122" w:type="dxa"/>
+            <w:tcW w:w="2121" w:type="dxa"/>
             <w:tcBorders/>
             <w:shd w:fill="auto" w:val="clear"/>
           </w:tcPr>
@@ -2010,7 +2008,7 @@
         </w:tc>
         <w:tc>
           <w:tcPr>
-            <w:tcW w:w="561" w:type="dxa"/>
+            <w:tcW w:w="562" w:type="dxa"/>
             <w:tcBorders/>
             <w:shd w:fill="auto" w:val="clear"/>
           </w:tcPr>
@@ -2066,7 +2064,7 @@
         </w:tc>
         <w:tc>
           <w:tcPr>
-            <w:tcW w:w="1842" w:type="dxa"/>
+            <w:tcW w:w="1790" w:type="dxa"/>
             <w:tcBorders/>
             <w:shd w:fill="auto" w:val="clear"/>
           </w:tcPr>
@@ -2094,34 +2092,50 @@
         </w:tc>
         <w:tc>
           <w:tcPr>
-            <w:tcW w:w="1192" w:type="dxa"/>
-            <w:tcBorders/>
-            <w:shd w:fill="auto" w:val="clear"/>
-          </w:tcPr>
-          <w:p>
-            <w:pPr>
-              <w:pStyle w:val="Normal"/>
-              <w:spacing w:lineRule="auto" w:line="240" w:before="0" w:after="0"/>
-              <w:rPr>
-                <w:b/>
-                <w:b/>
-                <w:sz w:val="24"/>
-                <w:szCs w:val="24"/>
-              </w:rPr>
-            </w:pPr>
-            <w:r>
-              <w:rPr>
-                <w:b/>
-                <w:sz w:val="24"/>
-                <w:szCs w:val="24"/>
-              </w:rPr>
-              <w:t>1247</w:t>
-            </w:r>
-          </w:p>
-        </w:tc>
-        <w:tc>
-          <w:tcPr>
-            <w:tcW w:w="793" w:type="dxa"/>
+            <w:tcW w:w="962" w:type="dxa"/>
+            <w:tcBorders/>
+            <w:shd w:fill="auto" w:val="clear"/>
+          </w:tcPr>
+          <w:p>
+            <w:pPr>
+              <w:pStyle w:val="Normal"/>
+              <w:spacing w:lineRule="auto" w:line="240" w:before="0" w:after="0"/>
+              <w:rPr>
+                <w:b/>
+                <w:b/>
+                <w:sz w:val="24"/>
+                <w:szCs w:val="24"/>
+              </w:rPr>
+            </w:pPr>
+            <w:r>
+              <w:rPr>
+                <w:b/>
+                <w:sz w:val="24"/>
+                <w:szCs w:val="24"/>
+              </w:rPr>
+              <w:t>12</w:t>
+            </w:r>
+            <w:r>
+              <w:rPr>
+                <w:b/>
+                <w:sz w:val="24"/>
+                <w:szCs w:val="24"/>
+              </w:rPr>
+              <w:t>9</w:t>
+            </w:r>
+            <w:r>
+              <w:rPr>
+                <w:b/>
+                <w:sz w:val="24"/>
+                <w:szCs w:val="24"/>
+              </w:rPr>
+              <w:t>47</w:t>
+            </w:r>
+          </w:p>
+        </w:tc>
+        <w:tc>
+          <w:tcPr>
+            <w:tcW w:w="625" w:type="dxa"/>
             <w:tcBorders/>
             <w:shd w:fill="auto" w:val="clear"/>
           </w:tcPr>
@@ -2148,7 +2162,7 @@
         </w:tc>
         <w:tc>
           <w:tcPr>
-            <w:tcW w:w="927" w:type="dxa"/>
+            <w:tcW w:w="788" w:type="dxa"/>
             <w:tcBorders/>
             <w:shd w:fill="auto" w:val="clear"/>
           </w:tcPr>
@@ -2175,31 +2189,35 @@
         </w:tc>
         <w:tc>
           <w:tcPr>
-            <w:tcW w:w="1580" w:type="dxa"/>
-            <w:tcBorders/>
-            <w:shd w:fill="auto" w:val="clear"/>
-          </w:tcPr>
-          <w:p>
-            <w:pPr>
-              <w:pStyle w:val="Normal"/>
-              <w:rPr>
-                <w:b/>
+            <w:tcW w:w="2168" w:type="dxa"/>
+            <w:tcBorders/>
+            <w:shd w:fill="auto" w:val="clear"/>
+          </w:tcPr>
+          <w:p>
+            <w:pPr>
+              <w:pStyle w:val="Normal"/>
+              <w:spacing w:lineRule="auto" w:line="240" w:before="0" w:after="0"/>
+              <w:rPr/>
+            </w:pPr>
+            <w:r>
+              <w:rPr>
                 <w:b/>
                 <w:bCs/>
               </w:rPr>
-            </w:pPr>
+              <w:t>0,360405995054</w:t>
+            </w:r>
             <w:r>
               <w:rPr>
                 <w:b/>
                 <w:bCs/>
               </w:rPr>
-              <w:t>0,360405995054</w:t>
-            </w:r>
-          </w:p>
-          <w:p>
-            <w:pPr>
-              <w:pStyle w:val="Normal"/>
-              <w:spacing w:before="0" w:after="160"/>
+              <w:t>000</w:t>
+            </w:r>
+          </w:p>
+          <w:p>
+            <w:pPr>
+              <w:pStyle w:val="Normal"/>
+              <w:spacing w:lineRule="auto" w:line="240" w:before="0" w:after="0"/>
               <w:rPr>
                 <w:b/>
                 <w:b/>
@@ -2258,7 +2276,7 @@
         <w:pStyle w:val="ListParagraph"/>
         <w:numPr>
           <w:ilvl w:val="0"/>
-          <w:numId w:val="2"/>
+          <w:numId w:val="1"/>
         </w:numPr>
         <w:ind w:left="284" w:hanging="284"/>
         <w:rPr>
@@ -2290,6 +2308,28 @@
       </w:pPr>
       <w:r>
         <w:rPr/>
+        <w:t>From the tests we can see that the biggest improvement of the objective function is provided by the application of Lloyd’s algorithm. This comes at the cost of much longer computation times, especially during round 1 (even though round 2’s computation time doubles, it stays negligible overall).</w:t>
+      </w:r>
+    </w:p>
+    <w:p>
+      <w:pPr>
+        <w:pStyle w:val="Normal"/>
+        <w:spacing w:before="0" w:after="160"/>
+        <w:rPr/>
+      </w:pPr>
+      <w:r>
+        <w:rPr/>
+        <w:t>We can see that the algorithm scales really well with the number of executors.</w:t>
+      </w:r>
+    </w:p>
+    <w:p>
+      <w:pPr>
+        <w:pStyle w:val="Normal"/>
+        <w:spacing w:before="0" w:after="160"/>
+        <w:rPr/>
+      </w:pPr>
+      <w:r>
+        <w:rPr/>
       </w:r>
     </w:p>
     <w:sectPr>
@@ -2308,6 +2348,94 @@
 <file path=word/numbering.xml><?xml version="1.0" encoding="utf-8"?>
 <w:numbering xmlns:w="http://schemas.openxmlformats.org/wordprocessingml/2006/main" xmlns:o="urn:schemas-microsoft-com:office:office" xmlns:r="http://schemas.openxmlformats.org/officeDocument/2006/relationships" xmlns:v="urn:schemas-microsoft-com:vml">
   <w:abstractNum w:abstractNumId="1">
+    <w:lvl w:ilvl="0">
+      <w:start w:val="1"/>
+      <w:numFmt w:val="decimal"/>
+      <w:lvlText w:val="%1."/>
+      <w:lvlJc w:val="left"/>
+      <w:pPr>
+        <w:ind w:left="720" w:hanging="360"/>
+      </w:pPr>
+      <w:rPr>
+        <w:sz w:val="24"/>
+        <w:i w:val="false"/>
+        <w:b/>
+      </w:rPr>
+    </w:lvl>
+    <w:lvl w:ilvl="1">
+      <w:start w:val="1"/>
+      <w:numFmt w:val="lowerLetter"/>
+      <w:lvlText w:val="%2."/>
+      <w:lvlJc w:val="left"/>
+      <w:pPr>
+        <w:ind w:left="1440" w:hanging="360"/>
+      </w:pPr>
+    </w:lvl>
+    <w:lvl w:ilvl="2">
+      <w:start w:val="1"/>
+      <w:numFmt w:val="lowerRoman"/>
+      <w:lvlText w:val="%3."/>
+      <w:lvlJc w:val="right"/>
+      <w:pPr>
+        <w:ind w:left="2160" w:hanging="180"/>
+      </w:pPr>
+    </w:lvl>
+    <w:lvl w:ilvl="3">
+      <w:start w:val="1"/>
+      <w:numFmt w:val="decimal"/>
+      <w:lvlText w:val="%4."/>
+      <w:lvlJc w:val="left"/>
+      <w:pPr>
+        <w:ind w:left="2880" w:hanging="360"/>
+      </w:pPr>
+    </w:lvl>
+    <w:lvl w:ilvl="4">
+      <w:start w:val="1"/>
+      <w:numFmt w:val="lowerLetter"/>
+      <w:lvlText w:val="%5."/>
+      <w:lvlJc w:val="left"/>
+      <w:pPr>
+        <w:ind w:left="3600" w:hanging="360"/>
+      </w:pPr>
+    </w:lvl>
+    <w:lvl w:ilvl="5">
+      <w:start w:val="1"/>
+      <w:numFmt w:val="lowerRoman"/>
+      <w:lvlText w:val="%6."/>
+      <w:lvlJc w:val="right"/>
+      <w:pPr>
+        <w:ind w:left="4320" w:hanging="180"/>
+      </w:pPr>
+    </w:lvl>
+    <w:lvl w:ilvl="6">
+      <w:start w:val="1"/>
+      <w:numFmt w:val="decimal"/>
+      <w:lvlText w:val="%7."/>
+      <w:lvlJc w:val="left"/>
+      <w:pPr>
+        <w:ind w:left="5040" w:hanging="360"/>
+      </w:pPr>
+    </w:lvl>
+    <w:lvl w:ilvl="7">
+      <w:start w:val="1"/>
+      <w:numFmt w:val="lowerLetter"/>
+      <w:lvlText w:val="%8."/>
+      <w:lvlJc w:val="left"/>
+      <w:pPr>
+        <w:ind w:left="5760" w:hanging="360"/>
+      </w:pPr>
+    </w:lvl>
+    <w:lvl w:ilvl="8">
+      <w:start w:val="1"/>
+      <w:numFmt w:val="lowerRoman"/>
+      <w:lvlText w:val="%9."/>
+      <w:lvlJc w:val="right"/>
+      <w:pPr>
+        <w:ind w:left="6480" w:hanging="180"/>
+      </w:pPr>
+    </w:lvl>
+  </w:abstractNum>
+  <w:abstractNum w:abstractNumId="2">
     <w:lvl w:ilvl="0">
       <w:start w:val="1"/>
       <w:numFmt w:val="none"/>
@@ -2399,94 +2527,6 @@
       </w:pPr>
     </w:lvl>
   </w:abstractNum>
-  <w:abstractNum w:abstractNumId="2">
-    <w:lvl w:ilvl="0">
-      <w:start w:val="1"/>
-      <w:numFmt w:val="decimal"/>
-      <w:lvlText w:val="%1."/>
-      <w:lvlJc w:val="left"/>
-      <w:pPr>
-        <w:ind w:left="720" w:hanging="360"/>
-      </w:pPr>
-      <w:rPr>
-        <w:sz w:val="24"/>
-        <w:i w:val="false"/>
-        <w:b/>
-      </w:rPr>
-    </w:lvl>
-    <w:lvl w:ilvl="1">
-      <w:start w:val="1"/>
-      <w:numFmt w:val="lowerLetter"/>
-      <w:lvlText w:val="%2."/>
-      <w:lvlJc w:val="left"/>
-      <w:pPr>
-        <w:ind w:left="1440" w:hanging="360"/>
-      </w:pPr>
-    </w:lvl>
-    <w:lvl w:ilvl="2">
-      <w:start w:val="1"/>
-      <w:numFmt w:val="lowerRoman"/>
-      <w:lvlText w:val="%3."/>
-      <w:lvlJc w:val="right"/>
-      <w:pPr>
-        <w:ind w:left="2160" w:hanging="180"/>
-      </w:pPr>
-    </w:lvl>
-    <w:lvl w:ilvl="3">
-      <w:start w:val="1"/>
-      <w:numFmt w:val="decimal"/>
-      <w:lvlText w:val="%4."/>
-      <w:lvlJc w:val="left"/>
-      <w:pPr>
-        <w:ind w:left="2880" w:hanging="360"/>
-      </w:pPr>
-    </w:lvl>
-    <w:lvl w:ilvl="4">
-      <w:start w:val="1"/>
-      <w:numFmt w:val="lowerLetter"/>
-      <w:lvlText w:val="%5."/>
-      <w:lvlJc w:val="left"/>
-      <w:pPr>
-        <w:ind w:left="3600" w:hanging="360"/>
-      </w:pPr>
-    </w:lvl>
-    <w:lvl w:ilvl="5">
-      <w:start w:val="1"/>
-      <w:numFmt w:val="lowerRoman"/>
-      <w:lvlText w:val="%6."/>
-      <w:lvlJc w:val="right"/>
-      <w:pPr>
-        <w:ind w:left="4320" w:hanging="180"/>
-      </w:pPr>
-    </w:lvl>
-    <w:lvl w:ilvl="6">
-      <w:start w:val="1"/>
-      <w:numFmt w:val="decimal"/>
-      <w:lvlText w:val="%7."/>
-      <w:lvlJc w:val="left"/>
-      <w:pPr>
-        <w:ind w:left="5040" w:hanging="360"/>
-      </w:pPr>
-    </w:lvl>
-    <w:lvl w:ilvl="7">
-      <w:start w:val="1"/>
-      <w:numFmt w:val="lowerLetter"/>
-      <w:lvlText w:val="%8."/>
-      <w:lvlJc w:val="left"/>
-      <w:pPr>
-        <w:ind w:left="5760" w:hanging="360"/>
-      </w:pPr>
-    </w:lvl>
-    <w:lvl w:ilvl="8">
-      <w:start w:val="1"/>
-      <w:numFmt w:val="lowerRoman"/>
-      <w:lvlText w:val="%9."/>
-      <w:lvlJc w:val="right"/>
-      <w:pPr>
-        <w:ind w:left="6480" w:hanging="180"/>
-      </w:pPr>
-    </w:lvl>
-  </w:abstractNum>
   <w:num w:numId="1">
     <w:abstractNumId w:val="1"/>
   </w:num>
@@ -2502,7 +2542,6 @@
     <w:rPrDefault>
       <w:rPr>
         <w:rFonts w:ascii="Calibri" w:hAnsi="Calibri" w:eastAsia="Calibri" w:cs="" w:asciiTheme="minorHAnsi" w:cstheme="minorBidi" w:eastAsiaTheme="minorHAnsi" w:hAnsiTheme="minorHAnsi"/>
-        <w:sz w:val="22"/>
         <w:szCs w:val="22"/>
         <w:lang w:val="it-IT" w:eastAsia="en-US" w:bidi="ar-SA"/>
       </w:rPr>
@@ -2933,6 +2972,15 @@
       <w:sz w:val="24"/>
     </w:rPr>
   </w:style>
+  <w:style w:type="character" w:styleId="ListLabel2">
+    <w:name w:val="ListLabel 2"/>
+    <w:qFormat/>
+    <w:rPr>
+      <w:b/>
+      <w:i w:val="false"/>
+      <w:sz w:val="24"/>
+    </w:rPr>
+  </w:style>
   <w:style w:type="paragraph" w:styleId="Heading">
     <w:name w:val="Heading"/>
     <w:basedOn w:val="Normal"/>

</xml_diff>

<commit_message>
HW4 - Complete word.
</commit_message>
<xml_diff>
--- a/src/FormH13M4.docx
+++ b/src/FormH13M4.docx
@@ -79,9 +79,9 @@
       <w:tblPr>
         <w:tblStyle w:val="Grigliatabella"/>
         <w:tblpPr w:bottomFromText="0" w:horzAnchor="margin" w:leftFromText="141" w:rightFromText="141" w:tblpX="0" w:tblpY="431" w:topFromText="0" w:vertAnchor="text"/>
-        <w:tblW w:w="10838" w:type="dxa"/>
+        <w:tblW w:w="9650" w:type="dxa"/>
         <w:jc w:val="left"/>
-        <w:tblInd w:w="0" w:type="dxa"/>
+        <w:tblInd w:w="-59" w:type="dxa"/>
         <w:tblCellMar>
           <w:top w:w="0" w:type="dxa"/>
           <w:left w:w="108" w:type="dxa"/>
@@ -91,21 +91,21 @@
         <w:tblLook w:noVBand="1" w:val="04a0" w:noHBand="0" w:lastColumn="0" w:firstColumn="1" w:lastRow="0" w:firstRow="1"/>
       </w:tblPr>
       <w:tblGrid>
-        <w:gridCol w:w="2274"/>
+        <w:gridCol w:w="2338"/>
         <w:gridCol w:w="625"/>
-        <w:gridCol w:w="624"/>
+        <w:gridCol w:w="625"/>
         <w:gridCol w:w="675"/>
-        <w:gridCol w:w="1413"/>
-        <w:gridCol w:w="1026"/>
+        <w:gridCol w:w="1412"/>
+        <w:gridCol w:w="1025"/>
         <w:gridCol w:w="675"/>
-        <w:gridCol w:w="1026"/>
-        <w:gridCol w:w="2499"/>
+        <w:gridCol w:w="1025"/>
+        <w:gridCol w:w="1250"/>
       </w:tblGrid>
       <w:tr>
         <w:trPr/>
         <w:tc>
           <w:tcPr>
-            <w:tcW w:w="2274" w:type="dxa"/>
+            <w:tcW w:w="2338" w:type="dxa"/>
             <w:tcBorders/>
             <w:shd w:fill="auto" w:val="clear"/>
           </w:tcPr>
@@ -161,7 +161,7 @@
         </w:tc>
         <w:tc>
           <w:tcPr>
-            <w:tcW w:w="624" w:type="dxa"/>
+            <w:tcW w:w="625" w:type="dxa"/>
             <w:tcBorders/>
             <w:shd w:fill="auto" w:val="clear"/>
           </w:tcPr>
@@ -217,7 +217,7 @@
         </w:tc>
         <w:tc>
           <w:tcPr>
-            <w:tcW w:w="1413" w:type="dxa"/>
+            <w:tcW w:w="1412" w:type="dxa"/>
             <w:tcBorders/>
             <w:shd w:fill="auto" w:val="clear"/>
           </w:tcPr>
@@ -245,7 +245,7 @@
         </w:tc>
         <w:tc>
           <w:tcPr>
-            <w:tcW w:w="1026" w:type="dxa"/>
+            <w:tcW w:w="1025" w:type="dxa"/>
             <w:tcBorders/>
             <w:shd w:fill="auto" w:val="clear"/>
           </w:tcPr>
@@ -301,7 +301,7 @@
         </w:tc>
         <w:tc>
           <w:tcPr>
-            <w:tcW w:w="1026" w:type="dxa"/>
+            <w:tcW w:w="1025" w:type="dxa"/>
             <w:tcBorders/>
             <w:shd w:fill="auto" w:val="clear"/>
           </w:tcPr>
@@ -329,7 +329,7 @@
         </w:tc>
         <w:tc>
           <w:tcPr>
-            <w:tcW w:w="2499" w:type="dxa"/>
+            <w:tcW w:w="1250" w:type="dxa"/>
             <w:tcBorders/>
             <w:shd w:fill="auto" w:val="clear"/>
           </w:tcPr>
@@ -360,7 +360,7 @@
         <w:trPr/>
         <w:tc>
           <w:tcPr>
-            <w:tcW w:w="2274" w:type="dxa"/>
+            <w:tcW w:w="2338" w:type="dxa"/>
             <w:tcBorders/>
             <w:shd w:fill="auto" w:val="clear"/>
           </w:tcPr>
@@ -416,7 +416,7 @@
         </w:tc>
         <w:tc>
           <w:tcPr>
-            <w:tcW w:w="624" w:type="dxa"/>
+            <w:tcW w:w="625" w:type="dxa"/>
             <w:tcBorders/>
             <w:shd w:fill="auto" w:val="clear"/>
           </w:tcPr>
@@ -472,7 +472,7 @@
         </w:tc>
         <w:tc>
           <w:tcPr>
-            <w:tcW w:w="1413" w:type="dxa"/>
+            <w:tcW w:w="1412" w:type="dxa"/>
             <w:tcBorders/>
             <w:shd w:fill="auto" w:val="clear"/>
           </w:tcPr>
@@ -500,7 +500,7 @@
         </w:tc>
         <w:tc>
           <w:tcPr>
-            <w:tcW w:w="1026" w:type="dxa"/>
+            <w:tcW w:w="1025" w:type="dxa"/>
             <w:tcBorders/>
             <w:shd w:fill="auto" w:val="clear"/>
           </w:tcPr>
@@ -544,7 +544,7 @@
         </w:tc>
         <w:tc>
           <w:tcPr>
-            <w:tcW w:w="1026" w:type="dxa"/>
+            <w:tcW w:w="1025" w:type="dxa"/>
             <w:tcBorders/>
             <w:shd w:fill="auto" w:val="clear"/>
           </w:tcPr>
@@ -567,7 +567,7 @@
         </w:tc>
         <w:tc>
           <w:tcPr>
-            <w:tcW w:w="2499" w:type="dxa"/>
+            <w:tcW w:w="1250" w:type="dxa"/>
             <w:tcBorders/>
             <w:shd w:fill="auto" w:val="clear"/>
           </w:tcPr>
@@ -584,16 +584,7 @@
                 <w:sz w:val="22"/>
                 <w:szCs w:val="22"/>
               </w:rPr>
-              <w:t>0,60</w:t>
-            </w:r>
-            <w:r>
-              <w:rPr>
-                <w:b/>
-                <w:bCs/>
-                <w:sz w:val="22"/>
-                <w:szCs w:val="22"/>
-              </w:rPr>
-              <w:t>3550</w:t>
+              <w:t>0,603550</w:t>
             </w:r>
           </w:p>
         </w:tc>
@@ -602,7 +593,7 @@
         <w:trPr/>
         <w:tc>
           <w:tcPr>
-            <w:tcW w:w="2274" w:type="dxa"/>
+            <w:tcW w:w="2338" w:type="dxa"/>
             <w:tcBorders/>
             <w:shd w:fill="auto" w:val="clear"/>
           </w:tcPr>
@@ -658,7 +649,7 @@
         </w:tc>
         <w:tc>
           <w:tcPr>
-            <w:tcW w:w="624" w:type="dxa"/>
+            <w:tcW w:w="625" w:type="dxa"/>
             <w:tcBorders/>
             <w:shd w:fill="auto" w:val="clear"/>
           </w:tcPr>
@@ -714,7 +705,7 @@
         </w:tc>
         <w:tc>
           <w:tcPr>
-            <w:tcW w:w="1413" w:type="dxa"/>
+            <w:tcW w:w="1412" w:type="dxa"/>
             <w:tcBorders/>
             <w:shd w:fill="auto" w:val="clear"/>
           </w:tcPr>
@@ -742,7 +733,7 @@
         </w:tc>
         <w:tc>
           <w:tcPr>
-            <w:tcW w:w="1026" w:type="dxa"/>
+            <w:tcW w:w="1025" w:type="dxa"/>
             <w:tcBorders/>
             <w:shd w:fill="auto" w:val="clear"/>
           </w:tcPr>
@@ -796,7 +787,7 @@
         </w:tc>
         <w:tc>
           <w:tcPr>
-            <w:tcW w:w="1026" w:type="dxa"/>
+            <w:tcW w:w="1025" w:type="dxa"/>
             <w:tcBorders/>
             <w:shd w:fill="auto" w:val="clear"/>
           </w:tcPr>
@@ -825,7 +816,7 @@
         </w:tc>
         <w:tc>
           <w:tcPr>
-            <w:tcW w:w="2499" w:type="dxa"/>
+            <w:tcW w:w="1250" w:type="dxa"/>
             <w:tcBorders/>
             <w:shd w:fill="auto" w:val="clear"/>
           </w:tcPr>
@@ -851,7 +842,7 @@
         <w:trPr/>
         <w:tc>
           <w:tcPr>
-            <w:tcW w:w="2274" w:type="dxa"/>
+            <w:tcW w:w="2338" w:type="dxa"/>
             <w:tcBorders/>
             <w:shd w:fill="auto" w:val="clear"/>
           </w:tcPr>
@@ -907,7 +898,7 @@
         </w:tc>
         <w:tc>
           <w:tcPr>
-            <w:tcW w:w="624" w:type="dxa"/>
+            <w:tcW w:w="625" w:type="dxa"/>
             <w:tcBorders/>
             <w:shd w:fill="auto" w:val="clear"/>
           </w:tcPr>
@@ -963,7 +954,7 @@
         </w:tc>
         <w:tc>
           <w:tcPr>
-            <w:tcW w:w="1413" w:type="dxa"/>
+            <w:tcW w:w="1412" w:type="dxa"/>
             <w:tcBorders/>
             <w:shd w:fill="auto" w:val="clear"/>
           </w:tcPr>
@@ -991,7 +982,7 @@
         </w:tc>
         <w:tc>
           <w:tcPr>
-            <w:tcW w:w="1026" w:type="dxa"/>
+            <w:tcW w:w="1025" w:type="dxa"/>
             <w:tcBorders/>
             <w:shd w:fill="auto" w:val="clear"/>
           </w:tcPr>
@@ -1048,7 +1039,7 @@
         </w:tc>
         <w:tc>
           <w:tcPr>
-            <w:tcW w:w="1026" w:type="dxa"/>
+            <w:tcW w:w="1025" w:type="dxa"/>
             <w:tcBorders/>
             <w:shd w:fill="auto" w:val="clear"/>
           </w:tcPr>
@@ -1078,7 +1069,7 @@
         </w:tc>
         <w:tc>
           <w:tcPr>
-            <w:tcW w:w="2499" w:type="dxa"/>
+            <w:tcW w:w="1250" w:type="dxa"/>
             <w:tcBorders/>
             <w:shd w:fill="auto" w:val="clear"/>
           </w:tcPr>
@@ -1095,16 +1086,7 @@
                 <w:sz w:val="22"/>
                 <w:szCs w:val="22"/>
               </w:rPr>
-              <w:t>0,42</w:t>
-            </w:r>
-            <w:r>
-              <w:rPr>
-                <w:b/>
-                <w:bCs/>
-                <w:sz w:val="22"/>
-                <w:szCs w:val="22"/>
-              </w:rPr>
-              <w:t>5698</w:t>
+              <w:t>0,425698</w:t>
             </w:r>
           </w:p>
         </w:tc>
@@ -1113,7 +1095,7 @@
         <w:trPr/>
         <w:tc>
           <w:tcPr>
-            <w:tcW w:w="2274" w:type="dxa"/>
+            <w:tcW w:w="2338" w:type="dxa"/>
             <w:tcBorders/>
             <w:shd w:fill="auto" w:val="clear"/>
           </w:tcPr>
@@ -1169,7 +1151,7 @@
         </w:tc>
         <w:tc>
           <w:tcPr>
-            <w:tcW w:w="624" w:type="dxa"/>
+            <w:tcW w:w="625" w:type="dxa"/>
             <w:tcBorders/>
             <w:shd w:fill="auto" w:val="clear"/>
           </w:tcPr>
@@ -1225,7 +1207,7 @@
         </w:tc>
         <w:tc>
           <w:tcPr>
-            <w:tcW w:w="1413" w:type="dxa"/>
+            <w:tcW w:w="1412" w:type="dxa"/>
             <w:tcBorders/>
             <w:shd w:fill="auto" w:val="clear"/>
           </w:tcPr>
@@ -1253,7 +1235,7 @@
         </w:tc>
         <w:tc>
           <w:tcPr>
-            <w:tcW w:w="1026" w:type="dxa"/>
+            <w:tcW w:w="1025" w:type="dxa"/>
             <w:tcBorders/>
             <w:shd w:fill="auto" w:val="clear"/>
           </w:tcPr>
@@ -1307,7 +1289,7 @@
         </w:tc>
         <w:tc>
           <w:tcPr>
-            <w:tcW w:w="1026" w:type="dxa"/>
+            <w:tcW w:w="1025" w:type="dxa"/>
             <w:tcBorders/>
             <w:shd w:fill="auto" w:val="clear"/>
           </w:tcPr>
@@ -1334,7 +1316,7 @@
         </w:tc>
         <w:tc>
           <w:tcPr>
-            <w:tcW w:w="2499" w:type="dxa"/>
+            <w:tcW w:w="1250" w:type="dxa"/>
             <w:tcBorders/>
             <w:shd w:fill="auto" w:val="clear"/>
           </w:tcPr>
@@ -1360,7 +1342,7 @@
         <w:trPr/>
         <w:tc>
           <w:tcPr>
-            <w:tcW w:w="2274" w:type="dxa"/>
+            <w:tcW w:w="2338" w:type="dxa"/>
             <w:tcBorders/>
             <w:shd w:fill="auto" w:val="clear"/>
           </w:tcPr>
@@ -1416,7 +1398,7 @@
         </w:tc>
         <w:tc>
           <w:tcPr>
-            <w:tcW w:w="624" w:type="dxa"/>
+            <w:tcW w:w="625" w:type="dxa"/>
             <w:tcBorders/>
             <w:shd w:fill="auto" w:val="clear"/>
           </w:tcPr>
@@ -1472,7 +1454,7 @@
         </w:tc>
         <w:tc>
           <w:tcPr>
-            <w:tcW w:w="1413" w:type="dxa"/>
+            <w:tcW w:w="1412" w:type="dxa"/>
             <w:tcBorders/>
             <w:shd w:fill="auto" w:val="clear"/>
           </w:tcPr>
@@ -1500,7 +1482,7 @@
         </w:tc>
         <w:tc>
           <w:tcPr>
-            <w:tcW w:w="1026" w:type="dxa"/>
+            <w:tcW w:w="1025" w:type="dxa"/>
             <w:tcBorders/>
             <w:shd w:fill="auto" w:val="clear"/>
           </w:tcPr>
@@ -1550,7 +1532,7 @@
         </w:tc>
         <w:tc>
           <w:tcPr>
-            <w:tcW w:w="1026" w:type="dxa"/>
+            <w:tcW w:w="1025" w:type="dxa"/>
             <w:tcBorders/>
             <w:shd w:fill="auto" w:val="clear"/>
           </w:tcPr>
@@ -1579,7 +1561,7 @@
         </w:tc>
         <w:tc>
           <w:tcPr>
-            <w:tcW w:w="2499" w:type="dxa"/>
+            <w:tcW w:w="1250" w:type="dxa"/>
             <w:tcBorders/>
             <w:shd w:fill="auto" w:val="clear"/>
           </w:tcPr>
@@ -1605,7 +1587,7 @@
         <w:trPr/>
         <w:tc>
           <w:tcPr>
-            <w:tcW w:w="2274" w:type="dxa"/>
+            <w:tcW w:w="2338" w:type="dxa"/>
             <w:tcBorders/>
             <w:shd w:fill="auto" w:val="clear"/>
           </w:tcPr>
@@ -1661,7 +1643,7 @@
         </w:tc>
         <w:tc>
           <w:tcPr>
-            <w:tcW w:w="624" w:type="dxa"/>
+            <w:tcW w:w="625" w:type="dxa"/>
             <w:tcBorders/>
             <w:shd w:fill="auto" w:val="clear"/>
           </w:tcPr>
@@ -1717,7 +1699,7 @@
         </w:tc>
         <w:tc>
           <w:tcPr>
-            <w:tcW w:w="1413" w:type="dxa"/>
+            <w:tcW w:w="1412" w:type="dxa"/>
             <w:tcBorders/>
             <w:shd w:fill="auto" w:val="clear"/>
           </w:tcPr>
@@ -1745,7 +1727,7 @@
         </w:tc>
         <w:tc>
           <w:tcPr>
-            <w:tcW w:w="1026" w:type="dxa"/>
+            <w:tcW w:w="1025" w:type="dxa"/>
             <w:tcBorders/>
             <w:shd w:fill="auto" w:val="clear"/>
           </w:tcPr>
@@ -1761,15 +1743,7 @@
                 <w:sz w:val="22"/>
                 <w:szCs w:val="22"/>
               </w:rPr>
-              <w:t>5</w:t>
-            </w:r>
-            <w:r>
-              <w:rPr>
-                <w:b/>
-                <w:sz w:val="22"/>
-                <w:szCs w:val="22"/>
-              </w:rPr>
-              <w:t>1228</w:t>
+              <w:t>51228</w:t>
             </w:r>
           </w:p>
         </w:tc>
@@ -1791,21 +1765,13 @@
                 <w:sz w:val="22"/>
                 <w:szCs w:val="22"/>
               </w:rPr>
-              <w:t>1</w:t>
-            </w:r>
-            <w:r>
-              <w:rPr>
-                <w:b/>
-                <w:sz w:val="22"/>
-                <w:szCs w:val="22"/>
-              </w:rPr>
-              <w:t>34</w:t>
-            </w:r>
-          </w:p>
-        </w:tc>
-        <w:tc>
-          <w:tcPr>
-            <w:tcW w:w="1026" w:type="dxa"/>
+              <w:t>134</w:t>
+            </w:r>
+          </w:p>
+        </w:tc>
+        <w:tc>
+          <w:tcPr>
+            <w:tcW w:w="1025" w:type="dxa"/>
             <w:tcBorders/>
             <w:shd w:fill="auto" w:val="clear"/>
           </w:tcPr>
@@ -1828,7 +1794,7 @@
         </w:tc>
         <w:tc>
           <w:tcPr>
-            <w:tcW w:w="2499" w:type="dxa"/>
+            <w:tcW w:w="1250" w:type="dxa"/>
             <w:tcBorders/>
             <w:shd w:fill="auto" w:val="clear"/>
           </w:tcPr>
@@ -1845,16 +1811,7 @@
                 <w:sz w:val="22"/>
                 <w:szCs w:val="22"/>
               </w:rPr>
-              <w:t>0,43</w:t>
-            </w:r>
-            <w:r>
-              <w:rPr>
-                <w:b/>
-                <w:bCs/>
-                <w:sz w:val="22"/>
-                <w:szCs w:val="22"/>
-              </w:rPr>
-              <w:t>1728</w:t>
+              <w:t>0,431728</w:t>
             </w:r>
           </w:p>
         </w:tc>
@@ -1863,7 +1820,7 @@
         <w:trPr/>
         <w:tc>
           <w:tcPr>
-            <w:tcW w:w="2274" w:type="dxa"/>
+            <w:tcW w:w="2338" w:type="dxa"/>
             <w:tcBorders/>
             <w:shd w:fill="auto" w:val="clear"/>
           </w:tcPr>
@@ -1919,7 +1876,7 @@
         </w:tc>
         <w:tc>
           <w:tcPr>
-            <w:tcW w:w="624" w:type="dxa"/>
+            <w:tcW w:w="625" w:type="dxa"/>
             <w:tcBorders/>
             <w:shd w:fill="auto" w:val="clear"/>
           </w:tcPr>
@@ -1975,7 +1932,7 @@
         </w:tc>
         <w:tc>
           <w:tcPr>
-            <w:tcW w:w="1413" w:type="dxa"/>
+            <w:tcW w:w="1412" w:type="dxa"/>
             <w:tcBorders/>
             <w:shd w:fill="auto" w:val="clear"/>
           </w:tcPr>
@@ -2003,7 +1960,7 @@
         </w:tc>
         <w:tc>
           <w:tcPr>
-            <w:tcW w:w="1026" w:type="dxa"/>
+            <w:tcW w:w="1025" w:type="dxa"/>
             <w:tcBorders/>
             <w:shd w:fill="auto" w:val="clear"/>
           </w:tcPr>
@@ -2047,7 +2004,7 @@
         </w:tc>
         <w:tc>
           <w:tcPr>
-            <w:tcW w:w="1026" w:type="dxa"/>
+            <w:tcW w:w="1025" w:type="dxa"/>
             <w:tcBorders/>
             <w:shd w:fill="auto" w:val="clear"/>
           </w:tcPr>
@@ -2070,7 +2027,7 @@
         </w:tc>
         <w:tc>
           <w:tcPr>
-            <w:tcW w:w="2499" w:type="dxa"/>
+            <w:tcW w:w="1250" w:type="dxa"/>
             <w:tcBorders/>
             <w:shd w:fill="auto" w:val="clear"/>
           </w:tcPr>
@@ -2087,16 +2044,7 @@
                 <w:sz w:val="22"/>
                 <w:szCs w:val="22"/>
               </w:rPr>
-              <w:t>0,431</w:t>
-            </w:r>
-            <w:r>
-              <w:rPr>
-                <w:b/>
-                <w:bCs/>
-                <w:sz w:val="22"/>
-                <w:szCs w:val="22"/>
-              </w:rPr>
-              <w:t>336</w:t>
+              <w:t>0,431336</w:t>
             </w:r>
           </w:p>
         </w:tc>
@@ -2176,7 +2124,23 @@
       </w:pPr>
       <w:r>
         <w:rPr/>
-        <w:t>From the tests we can see that the biggest improvement of the objective function is provided by the application of Lloyd’s algorithm. This comes at the cost of much longer computation times, especially during round 1 (even though round 2’s computation time doubles, it stays negligible overall).</w:t>
+        <w:t xml:space="preserve">From the tests we can see that the biggest improvement of the objective function is provided by the application of Lloyd’s algorithm. This comes at the cost of much longer computation times, especially during </w:t>
+      </w:r>
+      <w:r>
+        <w:rPr/>
+        <w:t>R</w:t>
+      </w:r>
+      <w:r>
+        <w:rPr/>
+        <w:t xml:space="preserve">ound 1 (even though </w:t>
+      </w:r>
+      <w:r>
+        <w:rPr/>
+        <w:t>R</w:t>
+      </w:r>
+      <w:r>
+        <w:rPr/>
+        <w:t>ound 2’s computation time doubles, it stays negligible overall).</w:t>
       </w:r>
     </w:p>
     <w:p>
@@ -2187,7 +2151,42 @@
       </w:pPr>
       <w:r>
         <w:rPr/>
-        <w:t>We can see that the algorithm scales really well with the number of executors.</w:t>
+        <w:t>In the last three tests w</w:t>
+      </w:r>
+      <w:r>
+        <w:rPr/>
+        <w:t xml:space="preserve">e can see that the algorithm scales really well with the number of executors </w:t>
+      </w:r>
+      <w:r>
+        <w:rPr/>
+        <w:t>in Round 1</w:t>
+      </w:r>
+      <w:r>
+        <w:rPr/>
+        <w:t xml:space="preserve">. </w:t>
+      </w:r>
+      <w:r>
+        <w:rPr/>
+        <w:t>Round 2 takes always the same time to complete, because it is a sequential operation and the parameters are the same.</w:t>
+      </w:r>
+      <w:r>
+        <w:rPr/>
+        <w:t xml:space="preserve"> </w:t>
+      </w:r>
+      <w:r>
+        <w:rPr/>
+        <w:t>Round 3’s times are a bit anomalous, probably due to other tasks being performed on the cloud.</w:t>
+      </w:r>
+    </w:p>
+    <w:p>
+      <w:pPr>
+        <w:pStyle w:val="Normal"/>
+        <w:spacing w:before="0" w:after="160"/>
+        <w:rPr/>
+      </w:pPr>
+      <w:r>
+        <w:rPr/>
+        <w:t>Because of this, we had to repeat the tests multiple times in order to get some meaningful values and some of them are still too high for the algorithm.</w:t>
       </w:r>
     </w:p>
     <w:p>
@@ -2867,6 +2866,15 @@
       <w:sz w:val="24"/>
     </w:rPr>
   </w:style>
+  <w:style w:type="character" w:styleId="ListLabel5">
+    <w:name w:val="ListLabel 5"/>
+    <w:qFormat/>
+    <w:rPr>
+      <w:b/>
+      <w:i w:val="false"/>
+      <w:sz w:val="24"/>
+    </w:rPr>
+  </w:style>
   <w:style w:type="paragraph" w:styleId="Heading">
     <w:name w:val="Heading"/>
     <w:basedOn w:val="Normal"/>

</xml_diff>